<commit_message>
fleshed out property purchasing and upgrading, added side panel to display user's own information
</commit_message>
<xml_diff>
--- a/RFPF To-do.docx
+++ b/RFPF To-do.docx
@@ -86,8 +86,14 @@
           <w:ilvl w:val="0"/>
           <w:numId w:val="1"/>
         </w:numPr>
-      </w:pPr>
-      <w:r>
+        <w:rPr>
+          <w:strike/>
+        </w:rPr>
+      </w:pPr>
+      <w:r>
+        <w:rPr>
+          <w:strike/>
+        </w:rPr>
         <w:t>List logged in user’s own game information, such as balance, owned properties, etc.</w:t>
       </w:r>
     </w:p>
@@ -190,8 +196,14 @@
           <w:ilvl w:val="0"/>
           <w:numId w:val="1"/>
         </w:numPr>
-      </w:pPr>
-      <w:r>
+        <w:rPr>
+          <w:strike/>
+        </w:rPr>
+      </w:pPr>
+      <w:r>
+        <w:rPr>
+          <w:strike/>
+        </w:rPr>
         <w:t>Fully work out property purchasing</w:t>
       </w:r>
     </w:p>
@@ -202,8 +214,14 @@
           <w:ilvl w:val="0"/>
           <w:numId w:val="1"/>
         </w:numPr>
-      </w:pPr>
-      <w:r>
+        <w:rPr>
+          <w:strike/>
+        </w:rPr>
+      </w:pPr>
+      <w:r>
+        <w:rPr>
+          <w:strike/>
+        </w:rPr>
         <w:t>Purchase property upgrades</w:t>
       </w:r>
     </w:p>
@@ -218,6 +236,9 @@
       <w:r>
         <w:t>Display property upgrades</w:t>
       </w:r>
+      <w:r>
+        <w:t xml:space="preserve"> (50%)</w:t>
+      </w:r>
     </w:p>
     <w:p>
       <w:pPr>
@@ -328,32 +349,15 @@
       </w:r>
     </w:p>
     <w:p>
-      <w:r>
-        <w:t>Things that are already done:</w:t>
-      </w:r>
-    </w:p>
-    <w:p>
-      <w:pPr>
-        <w:pStyle w:val="ListParagraph"/>
-        <w:numPr>
-          <w:ilvl w:val="0"/>
-          <w:numId w:val="1"/>
-        </w:numPr>
-      </w:pPr>
-      <w:r>
-        <w:t>Login screen</w:t>
-      </w:r>
-    </w:p>
-    <w:p>
-      <w:pPr>
-        <w:pStyle w:val="ListParagraph"/>
-        <w:numPr>
-          <w:ilvl w:val="0"/>
-          <w:numId w:val="1"/>
-        </w:numPr>
-      </w:pPr>
-      <w:r>
-        <w:t>Login/signup functionality using Firebase authentication</w:t>
+      <w:pPr>
+        <w:pStyle w:val="ListParagraph"/>
+        <w:numPr>
+          <w:ilvl w:val="0"/>
+          <w:numId w:val="1"/>
+        </w:numPr>
+      </w:pPr>
+      <w:r>
+        <w:t>Sell property</w:t>
       </w:r>
     </w:p>
     <w:p>

</xml_diff>

<commit_message>
added basic rent pay, fixed didSpin logic
</commit_message>
<xml_diff>
--- a/RFPF To-do.docx
+++ b/RFPF To-do.docx
@@ -4,18 +4,32 @@
   <w:body>
     <w:p>
       <w:r>
-        <w:t>Things that need to get done:</w:t>
-      </w:r>
-    </w:p>
-    <w:p>
-      <w:pPr>
-        <w:pStyle w:val="ListParagraph"/>
-        <w:numPr>
-          <w:ilvl w:val="0"/>
-          <w:numId w:val="1"/>
-        </w:numPr>
-      </w:pPr>
-      <w:r>
+        <w:t xml:space="preserve">Things that need to </w:t>
+      </w:r>
+      <w:proofErr w:type="gramStart"/>
+      <w:r>
+        <w:t>get</w:t>
+      </w:r>
+      <w:proofErr w:type="gramEnd"/>
+      <w:r>
+        <w:t xml:space="preserve"> done:</w:t>
+      </w:r>
+    </w:p>
+    <w:p>
+      <w:pPr>
+        <w:pStyle w:val="ListParagraph"/>
+        <w:numPr>
+          <w:ilvl w:val="0"/>
+          <w:numId w:val="1"/>
+        </w:numPr>
+        <w:rPr>
+          <w:strike/>
+        </w:rPr>
+      </w:pPr>
+      <w:r>
+        <w:rPr>
+          <w:strike/>
+        </w:rPr>
         <w:t>Start game functionality</w:t>
       </w:r>
     </w:p>
@@ -26,9 +40,29 @@
           <w:ilvl w:val="1"/>
           <w:numId w:val="1"/>
         </w:numPr>
-      </w:pPr>
-      <w:r>
-        <w:t>Don’t allow players to interact with board until game is started</w:t>
+        <w:rPr>
+          <w:strike/>
+        </w:rPr>
+      </w:pPr>
+      <w:r>
+        <w:rPr>
+          <w:strike/>
+        </w:rPr>
+        <w:t xml:space="preserve">Don’t allow players to interact with board until </w:t>
+      </w:r>
+      <w:proofErr w:type="gramStart"/>
+      <w:r>
+        <w:rPr>
+          <w:strike/>
+        </w:rPr>
+        <w:t>game</w:t>
+      </w:r>
+      <w:proofErr w:type="gramEnd"/>
+      <w:r>
+        <w:rPr>
+          <w:strike/>
+        </w:rPr>
+        <w:t xml:space="preserve"> is started</w:t>
       </w:r>
     </w:p>
     <w:p>
@@ -38,9 +72,29 @@
           <w:ilvl w:val="1"/>
           <w:numId w:val="1"/>
         </w:numPr>
-      </w:pPr>
-      <w:r>
-        <w:t>Only game owner can start the game</w:t>
+        <w:rPr>
+          <w:strike/>
+        </w:rPr>
+      </w:pPr>
+      <w:r>
+        <w:rPr>
+          <w:strike/>
+        </w:rPr>
+        <w:t xml:space="preserve">Only game </w:t>
+      </w:r>
+      <w:proofErr w:type="gramStart"/>
+      <w:r>
+        <w:rPr>
+          <w:strike/>
+        </w:rPr>
+        <w:t>owner</w:t>
+      </w:r>
+      <w:proofErr w:type="gramEnd"/>
+      <w:r>
+        <w:rPr>
+          <w:strike/>
+        </w:rPr>
+        <w:t xml:space="preserve"> can start the game</w:t>
       </w:r>
     </w:p>
     <w:p>
@@ -104,8 +158,14 @@
           <w:ilvl w:val="0"/>
           <w:numId w:val="1"/>
         </w:numPr>
-      </w:pPr>
-      <w:r>
+        <w:rPr>
+          <w:strike/>
+        </w:rPr>
+      </w:pPr>
+      <w:r>
+        <w:rPr>
+          <w:strike/>
+        </w:rPr>
         <w:t>Show list of other users in their game</w:t>
       </w:r>
     </w:p>
@@ -116,8 +176,14 @@
           <w:ilvl w:val="1"/>
           <w:numId w:val="1"/>
         </w:numPr>
-      </w:pPr>
-      <w:r>
+        <w:rPr>
+          <w:strike/>
+        </w:rPr>
+      </w:pPr>
+      <w:r>
+        <w:rPr>
+          <w:strike/>
+        </w:rPr>
         <w:t>Quick view (balance, num properties owned, etc.)</w:t>
       </w:r>
     </w:p>
@@ -128,8 +194,14 @@
           <w:ilvl w:val="1"/>
           <w:numId w:val="1"/>
         </w:numPr>
-      </w:pPr>
-      <w:r>
+        <w:rPr>
+          <w:strike/>
+        </w:rPr>
+      </w:pPr>
+      <w:r>
+        <w:rPr>
+          <w:strike/>
+        </w:rPr>
         <w:t>Click on quick view to open detailed view (modal)</w:t>
       </w:r>
     </w:p>
@@ -144,6 +216,9 @@
       <w:r>
         <w:t>Move pieces around board when player clicks spin</w:t>
       </w:r>
+      <w:r>
+        <w:t xml:space="preserve"> (50%, logic in place, just need to visualize it)</w:t>
+      </w:r>
     </w:p>
     <w:p>
       <w:pPr>
@@ -154,18 +229,32 @@
         </w:numPr>
       </w:pPr>
       <w:r>
-        <w:t>Multiple players on same space</w:t>
-      </w:r>
-    </w:p>
-    <w:p>
-      <w:pPr>
-        <w:pStyle w:val="ListParagraph"/>
-        <w:numPr>
-          <w:ilvl w:val="0"/>
-          <w:numId w:val="1"/>
-        </w:numPr>
-      </w:pPr>
-      <w:r>
+        <w:t xml:space="preserve">Multiple players </w:t>
+      </w:r>
+      <w:proofErr w:type="gramStart"/>
+      <w:r>
+        <w:t>on</w:t>
+      </w:r>
+      <w:proofErr w:type="gramEnd"/>
+      <w:r>
+        <w:t xml:space="preserve"> same space</w:t>
+      </w:r>
+    </w:p>
+    <w:p>
+      <w:pPr>
+        <w:pStyle w:val="ListParagraph"/>
+        <w:numPr>
+          <w:ilvl w:val="0"/>
+          <w:numId w:val="1"/>
+        </w:numPr>
+        <w:rPr>
+          <w:strike/>
+        </w:rPr>
+      </w:pPr>
+      <w:r>
+        <w:rPr>
+          <w:strike/>
+        </w:rPr>
         <w:t>Assign turn order</w:t>
       </w:r>
     </w:p>
@@ -176,16 +265,30 @@
           <w:ilvl w:val="0"/>
           <w:numId w:val="1"/>
         </w:numPr>
-      </w:pPr>
-      <w:r>
+        <w:rPr>
+          <w:strike/>
+        </w:rPr>
+      </w:pPr>
+      <w:r>
+        <w:rPr>
+          <w:strike/>
+        </w:rPr>
         <w:t xml:space="preserve">Prevent players from interacting with the board if </w:t>
       </w:r>
       <w:proofErr w:type="spellStart"/>
-      <w:r>
+      <w:proofErr w:type="gramStart"/>
+      <w:r>
+        <w:rPr>
+          <w:strike/>
+        </w:rPr>
         <w:t>its</w:t>
       </w:r>
       <w:proofErr w:type="spellEnd"/>
-      <w:r>
+      <w:proofErr w:type="gramEnd"/>
+      <w:r>
+        <w:rPr>
+          <w:strike/>
+        </w:rPr>
         <w:t xml:space="preserve"> not their turn</w:t>
       </w:r>
     </w:p>
@@ -237,7 +340,13 @@
         <w:t>Display property upgrades</w:t>
       </w:r>
       <w:r>
-        <w:t xml:space="preserve"> (50%)</w:t>
+        <w:t xml:space="preserve"> (50%</w:t>
+      </w:r>
+      <w:r>
+        <w:t>, logic in place, visualized partially, need to place upgrade markers on board</w:t>
+      </w:r>
+      <w:r>
+        <w:t>)</w:t>
       </w:r>
     </w:p>
     <w:p>
@@ -368,6 +477,9 @@
           <w:numId w:val="1"/>
         </w:numPr>
       </w:pPr>
+      <w:r>
+        <w:t>Trade property with other players</w:t>
+      </w:r>
     </w:p>
     <w:p/>
     <w:p/>

</xml_diff>

<commit_message>
fixed bug where upgrade was still able to be purchased after spinning, updated gitignore
</commit_message>
<xml_diff>
--- a/RFPF To-do.docx
+++ b/RFPF To-do.docx
@@ -22,6 +22,248 @@
           <w:ilvl w:val="0"/>
           <w:numId w:val="1"/>
         </w:numPr>
+      </w:pPr>
+      <w:r>
+        <w:t>Lose a turn functionality</w:t>
+      </w:r>
+    </w:p>
+    <w:p>
+      <w:pPr>
+        <w:pStyle w:val="ListParagraph"/>
+        <w:numPr>
+          <w:ilvl w:val="0"/>
+          <w:numId w:val="1"/>
+        </w:numPr>
+      </w:pPr>
+      <w:r>
+        <w:t>No rent due functionality</w:t>
+      </w:r>
+    </w:p>
+    <w:p>
+      <w:pPr>
+        <w:pStyle w:val="ListParagraph"/>
+        <w:numPr>
+          <w:ilvl w:val="0"/>
+          <w:numId w:val="1"/>
+        </w:numPr>
+      </w:pPr>
+      <w:r>
+        <w:t>Player losing functionality</w:t>
+      </w:r>
+    </w:p>
+    <w:p>
+      <w:pPr>
+        <w:pStyle w:val="ListParagraph"/>
+        <w:numPr>
+          <w:ilvl w:val="0"/>
+          <w:numId w:val="1"/>
+        </w:numPr>
+      </w:pPr>
+      <w:r>
+        <w:t>Endgame trigger</w:t>
+      </w:r>
+    </w:p>
+    <w:p>
+      <w:pPr>
+        <w:pStyle w:val="ListParagraph"/>
+        <w:numPr>
+          <w:ilvl w:val="0"/>
+          <w:numId w:val="1"/>
+        </w:numPr>
+      </w:pPr>
+      <w:r>
+        <w:t>Player won screen</w:t>
+      </w:r>
+    </w:p>
+    <w:p>
+      <w:pPr>
+        <w:pStyle w:val="ListParagraph"/>
+        <w:numPr>
+          <w:ilvl w:val="0"/>
+          <w:numId w:val="1"/>
+        </w:numPr>
+      </w:pPr>
+      <w:r>
+        <w:t>Game history</w:t>
+      </w:r>
+    </w:p>
+    <w:p>
+      <w:pPr>
+        <w:pStyle w:val="ListParagraph"/>
+        <w:numPr>
+          <w:ilvl w:val="0"/>
+          <w:numId w:val="1"/>
+        </w:numPr>
+      </w:pPr>
+      <w:r>
+        <w:t>Player stats</w:t>
+      </w:r>
+    </w:p>
+    <w:p>
+      <w:pPr>
+        <w:pStyle w:val="ListParagraph"/>
+        <w:numPr>
+          <w:ilvl w:val="0"/>
+          <w:numId w:val="1"/>
+        </w:numPr>
+      </w:pPr>
+      <w:r>
+        <w:t xml:space="preserve">Multiple players </w:t>
+      </w:r>
+      <w:proofErr w:type="gramStart"/>
+      <w:r>
+        <w:t>on same</w:t>
+      </w:r>
+      <w:proofErr w:type="gramEnd"/>
+      <w:r>
+        <w:t xml:space="preserve"> space?</w:t>
+      </w:r>
+    </w:p>
+    <w:p>
+      <w:pPr>
+        <w:pStyle w:val="ListParagraph"/>
+        <w:numPr>
+          <w:ilvl w:val="0"/>
+          <w:numId w:val="1"/>
+        </w:numPr>
+      </w:pPr>
+      <w:r>
+        <w:t>Fix spinner animation</w:t>
+      </w:r>
+    </w:p>
+    <w:p>
+      <w:pPr>
+        <w:pStyle w:val="ListParagraph"/>
+        <w:numPr>
+          <w:ilvl w:val="0"/>
+          <w:numId w:val="1"/>
+        </w:numPr>
+      </w:pPr>
+      <w:r>
+        <w:t>Display property upgrades on board</w:t>
+      </w:r>
+    </w:p>
+    <w:p>
+      <w:pPr>
+        <w:pStyle w:val="ListParagraph"/>
+        <w:numPr>
+          <w:ilvl w:val="0"/>
+          <w:numId w:val="1"/>
+        </w:numPr>
+        <w:rPr>
+          <w:strike/>
+        </w:rPr>
+      </w:pPr>
+      <w:r>
+        <w:rPr>
+          <w:strike/>
+        </w:rPr>
+        <w:t xml:space="preserve">Fix </w:t>
+      </w:r>
+      <w:proofErr w:type="spellStart"/>
+      <w:r>
+        <w:rPr>
+          <w:strike/>
+        </w:rPr>
+        <w:t>didSpin</w:t>
+      </w:r>
+      <w:proofErr w:type="spellEnd"/>
+      <w:r>
+        <w:rPr>
+          <w:strike/>
+        </w:rPr>
+        <w:t xml:space="preserve"> resetting to false on reload</w:t>
+      </w:r>
+    </w:p>
+    <w:p>
+      <w:pPr>
+        <w:pStyle w:val="ListParagraph"/>
+        <w:numPr>
+          <w:ilvl w:val="0"/>
+          <w:numId w:val="1"/>
+        </w:numPr>
+        <w:rPr>
+          <w:strike/>
+        </w:rPr>
+      </w:pPr>
+      <w:r>
+        <w:rPr>
+          <w:strike/>
+        </w:rPr>
+        <w:t>Pass start, gain 200</w:t>
+      </w:r>
+    </w:p>
+    <w:p>
+      <w:r>
+        <w:t>Later</w:t>
+      </w:r>
+    </w:p>
+    <w:p>
+      <w:pPr>
+        <w:pStyle w:val="ListParagraph"/>
+        <w:numPr>
+          <w:ilvl w:val="0"/>
+          <w:numId w:val="1"/>
+        </w:numPr>
+      </w:pPr>
+      <w:r>
+        <w:t>Sell property</w:t>
+      </w:r>
+    </w:p>
+    <w:p>
+      <w:pPr>
+        <w:pStyle w:val="ListParagraph"/>
+        <w:numPr>
+          <w:ilvl w:val="0"/>
+          <w:numId w:val="1"/>
+        </w:numPr>
+      </w:pPr>
+      <w:r>
+        <w:t>Animate piece movement</w:t>
+      </w:r>
+    </w:p>
+    <w:p>
+      <w:pPr>
+        <w:pStyle w:val="ListParagraph"/>
+        <w:numPr>
+          <w:ilvl w:val="0"/>
+          <w:numId w:val="1"/>
+        </w:numPr>
+      </w:pPr>
+      <w:r>
+        <w:t>Trade property with other players</w:t>
+      </w:r>
+    </w:p>
+    <w:p>
+      <w:pPr>
+        <w:pStyle w:val="ListParagraph"/>
+        <w:numPr>
+          <w:ilvl w:val="0"/>
+          <w:numId w:val="1"/>
+        </w:numPr>
+      </w:pPr>
+      <w:r>
+        <w:t>LAST: RISK CARDS</w:t>
+      </w:r>
+    </w:p>
+    <w:p>
+      <w:r>
+        <w:br w:type="page"/>
+      </w:r>
+    </w:p>
+    <w:p>
+      <w:r>
+        <w:lastRenderedPageBreak/>
+        <w:t>Done:</w:t>
+      </w:r>
+    </w:p>
+    <w:p>
+      <w:pPr>
+        <w:pStyle w:val="ListParagraph"/>
+        <w:numPr>
+          <w:ilvl w:val="0"/>
+          <w:numId w:val="1"/>
+        </w:numPr>
         <w:rPr>
           <w:strike/>
         </w:rPr>
@@ -230,44 +472,12 @@
           <w:ilvl w:val="0"/>
           <w:numId w:val="1"/>
         </w:numPr>
-        <w:rPr>
-          <w:strike/>
-        </w:rPr>
-      </w:pPr>
-      <w:r>
-        <w:rPr>
-          <w:strike/>
-        </w:rPr>
-        <w:t>Move pieces around board when player clicks spin</w:t>
-      </w:r>
-      <w:r>
-        <w:rPr>
-          <w:strike/>
-        </w:rPr>
-        <w:t xml:space="preserve"> (50%, logic in place, just need to visualize it)</w:t>
-      </w:r>
-    </w:p>
-    <w:p>
-      <w:pPr>
-        <w:pStyle w:val="ListParagraph"/>
-        <w:numPr>
-          <w:ilvl w:val="1"/>
-          <w:numId w:val="1"/>
-        </w:numPr>
-      </w:pPr>
-      <w:r>
-        <w:t xml:space="preserve">Multiple players </w:t>
-      </w:r>
-      <w:proofErr w:type="gramStart"/>
-      <w:r>
-        <w:t>on same</w:t>
-      </w:r>
-      <w:proofErr w:type="gramEnd"/>
-      <w:r>
-        <w:t xml:space="preserve"> space</w:t>
-      </w:r>
-      <w:r>
-        <w:t>?</w:t>
+      </w:pPr>
+      <w:r>
+        <w:rPr>
+          <w:strike/>
+        </w:rPr>
+        <w:t>Move pieces around board when player clicks spin (50%, logic in place, just need to visualize it)</w:t>
       </w:r>
     </w:p>
     <w:p>
@@ -347,9 +557,6 @@
           <w:ilvl w:val="0"/>
           <w:numId w:val="1"/>
         </w:numPr>
-        <w:rPr>
-          <w:strike/>
-        </w:rPr>
       </w:pPr>
       <w:r>
         <w:rPr>
@@ -362,27 +569,6 @@
       <w:pPr>
         <w:pStyle w:val="ListParagraph"/>
         <w:numPr>
-          <w:ilvl w:val="1"/>
-          <w:numId w:val="1"/>
-        </w:numPr>
-      </w:pPr>
-      <w:r>
-        <w:t>Display property upgrades</w:t>
-      </w:r>
-      <w:r>
-        <w:t xml:space="preserve"> (50%</w:t>
-      </w:r>
-      <w:r>
-        <w:t>, logic in place, visualized partially, need to place upgrade markers on board</w:t>
-      </w:r>
-      <w:r>
-        <w:t>)</w:t>
-      </w:r>
-    </w:p>
-    <w:p>
-      <w:pPr>
-        <w:pStyle w:val="ListParagraph"/>
-        <w:numPr>
           <w:ilvl w:val="0"/>
           <w:numId w:val="1"/>
         </w:numPr>
@@ -427,196 +613,7 @@
         <w:t>spaces (jury duty, auction, etc.)</w:t>
       </w:r>
     </w:p>
-    <w:p>
-      <w:pPr>
-        <w:pStyle w:val="ListParagraph"/>
-        <w:numPr>
-          <w:ilvl w:val="0"/>
-          <w:numId w:val="1"/>
-        </w:numPr>
-      </w:pPr>
-      <w:r>
-        <w:t>Lose a turn functionality</w:t>
-      </w:r>
-    </w:p>
-    <w:p>
-      <w:pPr>
-        <w:pStyle w:val="ListParagraph"/>
-        <w:numPr>
-          <w:ilvl w:val="0"/>
-          <w:numId w:val="1"/>
-        </w:numPr>
-      </w:pPr>
-      <w:r>
-        <w:t>No rent due functionality</w:t>
-      </w:r>
-    </w:p>
-    <w:p>
-      <w:pPr>
-        <w:pStyle w:val="ListParagraph"/>
-        <w:numPr>
-          <w:ilvl w:val="0"/>
-          <w:numId w:val="1"/>
-        </w:numPr>
-      </w:pPr>
-      <w:r>
-        <w:t>Player losing functionality</w:t>
-      </w:r>
-    </w:p>
-    <w:p>
-      <w:pPr>
-        <w:pStyle w:val="ListParagraph"/>
-        <w:numPr>
-          <w:ilvl w:val="0"/>
-          <w:numId w:val="1"/>
-        </w:numPr>
-      </w:pPr>
-      <w:r>
-        <w:t>Endgame trigger</w:t>
-      </w:r>
-    </w:p>
-    <w:p>
-      <w:pPr>
-        <w:pStyle w:val="ListParagraph"/>
-        <w:numPr>
-          <w:ilvl w:val="0"/>
-          <w:numId w:val="1"/>
-        </w:numPr>
-      </w:pPr>
-      <w:r>
-        <w:t>Player won screen</w:t>
-      </w:r>
-    </w:p>
-    <w:p>
-      <w:pPr>
-        <w:pStyle w:val="ListParagraph"/>
-        <w:numPr>
-          <w:ilvl w:val="0"/>
-          <w:numId w:val="1"/>
-        </w:numPr>
-      </w:pPr>
-      <w:r>
-        <w:t>Game history</w:t>
-      </w:r>
-    </w:p>
-    <w:p>
-      <w:pPr>
-        <w:pStyle w:val="ListParagraph"/>
-        <w:numPr>
-          <w:ilvl w:val="0"/>
-          <w:numId w:val="1"/>
-        </w:numPr>
-      </w:pPr>
-      <w:r>
-        <w:t>Player stats</w:t>
-      </w:r>
-    </w:p>
-    <w:p>
-      <w:pPr>
-        <w:pStyle w:val="ListParagraph"/>
-        <w:numPr>
-          <w:ilvl w:val="0"/>
-          <w:numId w:val="1"/>
-        </w:numPr>
-      </w:pPr>
-      <w:r>
-        <w:t>Fix spinner animation</w:t>
-      </w:r>
-    </w:p>
-    <w:p>
-      <w:pPr>
-        <w:pStyle w:val="ListParagraph"/>
-        <w:numPr>
-          <w:ilvl w:val="0"/>
-          <w:numId w:val="1"/>
-        </w:numPr>
-        <w:rPr>
-          <w:strike/>
-        </w:rPr>
-      </w:pPr>
-      <w:r>
-        <w:rPr>
-          <w:strike/>
-        </w:rPr>
-        <w:t xml:space="preserve">Fix </w:t>
-      </w:r>
-      <w:proofErr w:type="spellStart"/>
-      <w:r>
-        <w:rPr>
-          <w:strike/>
-        </w:rPr>
-        <w:t>didSpin</w:t>
-      </w:r>
-      <w:proofErr w:type="spellEnd"/>
-      <w:r>
-        <w:rPr>
-          <w:strike/>
-        </w:rPr>
-        <w:t xml:space="preserve"> resetting to false on reload</w:t>
-      </w:r>
-    </w:p>
-    <w:p>
-      <w:pPr>
-        <w:pStyle w:val="ListParagraph"/>
-        <w:numPr>
-          <w:ilvl w:val="0"/>
-          <w:numId w:val="1"/>
-        </w:numPr>
-        <w:rPr>
-          <w:strike/>
-        </w:rPr>
-      </w:pPr>
-      <w:r>
-        <w:rPr>
-          <w:strike/>
-        </w:rPr>
-        <w:t>Pass start, gain 200</w:t>
-      </w:r>
-    </w:p>
-    <w:p>
-      <w:pPr>
-        <w:ind w:left="360"/>
-      </w:pPr>
-      <w:r>
-        <w:t>Later</w:t>
-      </w:r>
-    </w:p>
-    <w:p>
-      <w:pPr>
-        <w:pStyle w:val="ListParagraph"/>
-        <w:numPr>
-          <w:ilvl w:val="0"/>
-          <w:numId w:val="1"/>
-        </w:numPr>
-      </w:pPr>
-      <w:r>
-        <w:t>Sell property</w:t>
-      </w:r>
-    </w:p>
-    <w:p>
-      <w:pPr>
-        <w:pStyle w:val="ListParagraph"/>
-        <w:numPr>
-          <w:ilvl w:val="0"/>
-          <w:numId w:val="1"/>
-        </w:numPr>
-      </w:pPr>
-      <w:r>
-        <w:t>Trade property with other players</w:t>
-      </w:r>
-    </w:p>
-    <w:p>
-      <w:pPr>
-        <w:pStyle w:val="ListParagraph"/>
-        <w:numPr>
-          <w:ilvl w:val="0"/>
-          <w:numId w:val="1"/>
-        </w:numPr>
-      </w:pPr>
-      <w:r>
-        <w:t>LAST: RISK CARDS</w:t>
-      </w:r>
-    </w:p>
+    <w:p/>
     <w:sectPr>
       <w:pgSz w:w="12240" w:h="15840"/>
       <w:pgMar w:top="1440" w:right="1440" w:bottom="1440" w:left="1440" w:header="720" w:footer="720" w:gutter="0"/>

</xml_diff>

<commit_message>
fixed tractor repair space deducting wrong amount, updated to-do doc
</commit_message>
<xml_diff>
--- a/RFPF To-do.docx
+++ b/RFPF To-do.docx
@@ -34,6 +34,9 @@
           <w:ilvl w:val="0"/>
           <w:numId w:val="1"/>
         </w:numPr>
+        <w:rPr>
+          <w:strike/>
+        </w:rPr>
       </w:pPr>
       <w:r>
         <w:t>No rent due functionality</w:t>
@@ -48,31 +51,128 @@
         </w:numPr>
       </w:pPr>
       <w:r>
-        <w:t>Player losing functionality</w:t>
-      </w:r>
-    </w:p>
-    <w:p>
-      <w:pPr>
-        <w:pStyle w:val="ListParagraph"/>
-        <w:numPr>
-          <w:ilvl w:val="0"/>
-          <w:numId w:val="1"/>
-        </w:numPr>
-      </w:pPr>
-      <w:r>
-        <w:t>Endgame trigger</w:t>
-      </w:r>
-    </w:p>
-    <w:p>
-      <w:pPr>
-        <w:pStyle w:val="ListParagraph"/>
-        <w:numPr>
-          <w:ilvl w:val="0"/>
-          <w:numId w:val="1"/>
-        </w:numPr>
-      </w:pPr>
-      <w:r>
-        <w:t>Player won screen</w:t>
+        <w:t xml:space="preserve">Multiple players </w:t>
+      </w:r>
+      <w:proofErr w:type="gramStart"/>
+      <w:r>
+        <w:t>on same</w:t>
+      </w:r>
+      <w:proofErr w:type="gramEnd"/>
+      <w:r>
+        <w:t xml:space="preserve"> space?</w:t>
+      </w:r>
+      <w:r>
+        <w:t xml:space="preserve"> </w:t>
+      </w:r>
+    </w:p>
+    <w:p>
+      <w:pPr>
+        <w:pStyle w:val="ListParagraph"/>
+        <w:numPr>
+          <w:ilvl w:val="0"/>
+          <w:numId w:val="1"/>
+        </w:numPr>
+      </w:pPr>
+      <w:r>
+        <w:t>Risk Cards</w:t>
+      </w:r>
+    </w:p>
+    <w:p>
+      <w:pPr>
+        <w:pStyle w:val="ListParagraph"/>
+        <w:numPr>
+          <w:ilvl w:val="0"/>
+          <w:numId w:val="1"/>
+        </w:numPr>
+      </w:pPr>
+      <w:r>
+        <w:t>Sell propert</w:t>
+      </w:r>
+      <w:r>
+        <w:t>ies</w:t>
+      </w:r>
+    </w:p>
+    <w:p>
+      <w:pPr>
+        <w:pStyle w:val="ListParagraph"/>
+        <w:numPr>
+          <w:ilvl w:val="1"/>
+          <w:numId w:val="1"/>
+        </w:numPr>
+      </w:pPr>
+      <w:r>
+        <w:t>Sell upgrades at half price</w:t>
+      </w:r>
+    </w:p>
+    <w:p>
+      <w:pPr>
+        <w:pStyle w:val="ListParagraph"/>
+        <w:numPr>
+          <w:ilvl w:val="1"/>
+          <w:numId w:val="1"/>
+        </w:numPr>
+      </w:pPr>
+      <w:r>
+        <w:t xml:space="preserve">Trigger </w:t>
+      </w:r>
+      <w:proofErr w:type="gramStart"/>
+      <w:r>
+        <w:t>modal</w:t>
+      </w:r>
+      <w:proofErr w:type="gramEnd"/>
+      <w:r>
+        <w:t xml:space="preserve"> for ALL players to offer to buy property</w:t>
+      </w:r>
+    </w:p>
+    <w:p>
+      <w:pPr>
+        <w:ind w:left="360"/>
+      </w:pPr>
+    </w:p>
+    <w:p>
+      <w:r>
+        <w:t>Later</w:t>
+      </w:r>
+    </w:p>
+    <w:p>
+      <w:pPr>
+        <w:pStyle w:val="ListParagraph"/>
+        <w:numPr>
+          <w:ilvl w:val="0"/>
+          <w:numId w:val="1"/>
+        </w:numPr>
+      </w:pPr>
+      <w:r>
+        <w:t>Animate piece movement</w:t>
+      </w:r>
+    </w:p>
+    <w:p>
+      <w:pPr>
+        <w:pStyle w:val="ListParagraph"/>
+        <w:numPr>
+          <w:ilvl w:val="0"/>
+          <w:numId w:val="1"/>
+        </w:numPr>
+      </w:pPr>
+      <w:r>
+        <w:t>Trade property with other players</w:t>
+      </w:r>
+    </w:p>
+    <w:p>
+      <w:pPr>
+        <w:pStyle w:val="ListParagraph"/>
+        <w:numPr>
+          <w:ilvl w:val="0"/>
+          <w:numId w:val="1"/>
+        </w:numPr>
+      </w:pPr>
+      <w:r>
+        <w:t>Fix spinner animation</w:t>
+      </w:r>
+    </w:p>
+    <w:p>
+      <w:r>
+        <w:t>Much later:</w:t>
       </w:r>
     </w:p>
     <w:p>
@@ -108,144 +208,22 @@
         </w:numPr>
       </w:pPr>
       <w:r>
-        <w:t xml:space="preserve">Multiple players </w:t>
-      </w:r>
-      <w:proofErr w:type="gramStart"/>
-      <w:r>
-        <w:t>on same</w:t>
-      </w:r>
-      <w:proofErr w:type="gramEnd"/>
-      <w:r>
-        <w:t xml:space="preserve"> space?</w:t>
-      </w:r>
-    </w:p>
-    <w:p>
-      <w:pPr>
-        <w:pStyle w:val="ListParagraph"/>
-        <w:numPr>
-          <w:ilvl w:val="0"/>
-          <w:numId w:val="1"/>
-        </w:numPr>
-      </w:pPr>
-      <w:r>
-        <w:t>Fix spinner animation</w:t>
-      </w:r>
-    </w:p>
-    <w:p>
-      <w:pPr>
-        <w:pStyle w:val="ListParagraph"/>
-        <w:numPr>
-          <w:ilvl w:val="0"/>
-          <w:numId w:val="1"/>
-        </w:numPr>
-      </w:pPr>
-      <w:r>
-        <w:t>Display property upgrades on board</w:t>
-      </w:r>
-    </w:p>
-    <w:p>
-      <w:pPr>
-        <w:pStyle w:val="ListParagraph"/>
-        <w:numPr>
-          <w:ilvl w:val="0"/>
-          <w:numId w:val="1"/>
-        </w:numPr>
-        <w:rPr>
-          <w:strike/>
-        </w:rPr>
-      </w:pPr>
-      <w:r>
-        <w:rPr>
-          <w:strike/>
-        </w:rPr>
-        <w:t xml:space="preserve">Fix </w:t>
-      </w:r>
-      <w:proofErr w:type="spellStart"/>
-      <w:r>
-        <w:rPr>
-          <w:strike/>
-        </w:rPr>
-        <w:t>didSpin</w:t>
-      </w:r>
-      <w:proofErr w:type="spellEnd"/>
-      <w:r>
-        <w:rPr>
-          <w:strike/>
-        </w:rPr>
-        <w:t xml:space="preserve"> resetting to false on reload</w:t>
-      </w:r>
-    </w:p>
-    <w:p>
-      <w:pPr>
-        <w:pStyle w:val="ListParagraph"/>
-        <w:numPr>
-          <w:ilvl w:val="0"/>
-          <w:numId w:val="1"/>
-        </w:numPr>
-        <w:rPr>
-          <w:strike/>
-        </w:rPr>
-      </w:pPr>
-      <w:r>
-        <w:rPr>
-          <w:strike/>
-        </w:rPr>
-        <w:t>Pass start, gain 200</w:t>
-      </w:r>
-    </w:p>
-    <w:p>
-      <w:r>
-        <w:t>Later</w:t>
-      </w:r>
-    </w:p>
-    <w:p>
-      <w:pPr>
-        <w:pStyle w:val="ListParagraph"/>
-        <w:numPr>
-          <w:ilvl w:val="0"/>
-          <w:numId w:val="1"/>
-        </w:numPr>
-      </w:pPr>
-      <w:r>
-        <w:t>Sell property</w:t>
-      </w:r>
-    </w:p>
-    <w:p>
-      <w:pPr>
-        <w:pStyle w:val="ListParagraph"/>
-        <w:numPr>
-          <w:ilvl w:val="0"/>
-          <w:numId w:val="1"/>
-        </w:numPr>
-      </w:pPr>
-      <w:r>
-        <w:t>Animate piece movement</w:t>
-      </w:r>
-    </w:p>
-    <w:p>
-      <w:pPr>
-        <w:pStyle w:val="ListParagraph"/>
-        <w:numPr>
-          <w:ilvl w:val="0"/>
-          <w:numId w:val="1"/>
-        </w:numPr>
-      </w:pPr>
-      <w:r>
-        <w:t>Trade property with other players</w:t>
-      </w:r>
-    </w:p>
-    <w:p>
-      <w:pPr>
-        <w:pStyle w:val="ListParagraph"/>
-        <w:numPr>
-          <w:ilvl w:val="0"/>
-          <w:numId w:val="1"/>
-        </w:numPr>
-      </w:pPr>
-      <w:r>
-        <w:t>LAST: RISK CARDS</w:t>
-      </w:r>
-    </w:p>
+        <w:t>Custom pieces</w:t>
+      </w:r>
+    </w:p>
+    <w:p>
+      <w:pPr>
+        <w:pStyle w:val="ListParagraph"/>
+        <w:numPr>
+          <w:ilvl w:val="0"/>
+          <w:numId w:val="1"/>
+        </w:numPr>
+      </w:pPr>
+      <w:r>
+        <w:t>Original board skin</w:t>
+      </w:r>
+    </w:p>
+    <w:p/>
     <w:p>
       <w:r>
         <w:br w:type="page"/>
@@ -612,6 +590,140 @@
         </w:rPr>
         <w:t>spaces (jury duty, auction, etc.)</w:t>
       </w:r>
+    </w:p>
+    <w:p>
+      <w:pPr>
+        <w:pStyle w:val="ListParagraph"/>
+        <w:numPr>
+          <w:ilvl w:val="0"/>
+          <w:numId w:val="1"/>
+        </w:numPr>
+        <w:rPr>
+          <w:strike/>
+        </w:rPr>
+      </w:pPr>
+      <w:r>
+        <w:rPr>
+          <w:strike/>
+        </w:rPr>
+        <w:t>Player losing functionality</w:t>
+      </w:r>
+    </w:p>
+    <w:p>
+      <w:pPr>
+        <w:pStyle w:val="ListParagraph"/>
+        <w:numPr>
+          <w:ilvl w:val="0"/>
+          <w:numId w:val="1"/>
+        </w:numPr>
+        <w:rPr>
+          <w:strike/>
+        </w:rPr>
+      </w:pPr>
+      <w:r>
+        <w:rPr>
+          <w:strike/>
+        </w:rPr>
+        <w:t>Endgame trigger</w:t>
+      </w:r>
+    </w:p>
+    <w:p>
+      <w:pPr>
+        <w:pStyle w:val="ListParagraph"/>
+        <w:numPr>
+          <w:ilvl w:val="0"/>
+          <w:numId w:val="1"/>
+        </w:numPr>
+        <w:rPr>
+          <w:strike/>
+        </w:rPr>
+      </w:pPr>
+      <w:r>
+        <w:rPr>
+          <w:strike/>
+        </w:rPr>
+        <w:t>Player won screen</w:t>
+      </w:r>
+    </w:p>
+    <w:p>
+      <w:pPr>
+        <w:pStyle w:val="ListParagraph"/>
+        <w:numPr>
+          <w:ilvl w:val="0"/>
+          <w:numId w:val="1"/>
+        </w:numPr>
+        <w:rPr>
+          <w:strike/>
+        </w:rPr>
+      </w:pPr>
+      <w:r>
+        <w:rPr>
+          <w:strike/>
+        </w:rPr>
+        <w:t>Display property upgrades on board</w:t>
+      </w:r>
+    </w:p>
+    <w:p>
+      <w:pPr>
+        <w:pStyle w:val="ListParagraph"/>
+        <w:numPr>
+          <w:ilvl w:val="0"/>
+          <w:numId w:val="1"/>
+        </w:numPr>
+        <w:rPr>
+          <w:strike/>
+        </w:rPr>
+      </w:pPr>
+      <w:r>
+        <w:rPr>
+          <w:strike/>
+        </w:rPr>
+        <w:t xml:space="preserve">Fix </w:t>
+      </w:r>
+      <w:proofErr w:type="spellStart"/>
+      <w:r>
+        <w:rPr>
+          <w:strike/>
+        </w:rPr>
+        <w:t>didSpin</w:t>
+      </w:r>
+      <w:proofErr w:type="spellEnd"/>
+      <w:r>
+        <w:rPr>
+          <w:strike/>
+        </w:rPr>
+        <w:t xml:space="preserve"> resetting to false on reload</w:t>
+      </w:r>
+    </w:p>
+    <w:p>
+      <w:pPr>
+        <w:pStyle w:val="ListParagraph"/>
+        <w:numPr>
+          <w:ilvl w:val="0"/>
+          <w:numId w:val="1"/>
+        </w:numPr>
+        <w:rPr>
+          <w:strike/>
+        </w:rPr>
+      </w:pPr>
+      <w:r>
+        <w:rPr>
+          <w:strike/>
+        </w:rPr>
+        <w:t>Pass start, gain 200</w:t>
+      </w:r>
+    </w:p>
+    <w:p>
+      <w:pPr>
+        <w:pStyle w:val="ListParagraph"/>
+        <w:numPr>
+          <w:ilvl w:val="0"/>
+          <w:numId w:val="1"/>
+        </w:numPr>
+        <w:rPr>
+          <w:strike/>
+        </w:rPr>
+      </w:pPr>
     </w:p>
     <w:p/>
     <w:sectPr>

</xml_diff>

<commit_message>
code cleanup, fixed games not showing on creation (no longer need to reload)
</commit_message>
<xml_diff>
--- a/RFPF To-do.docx
+++ b/RFPF To-do.docx
@@ -61,6 +61,18 @@
       <w:r>
         <w:t xml:space="preserve"> space?</w:t>
       </w:r>
+    </w:p>
+    <w:p>
+      <w:pPr>
+        <w:pStyle w:val="ListParagraph"/>
+        <w:numPr>
+          <w:ilvl w:val="0"/>
+          <w:numId w:val="1"/>
+        </w:numPr>
+      </w:pPr>
+      <w:r>
+        <w:t>Pass go = 50*properties owned</w:t>
+      </w:r>
       <w:r>
         <w:t xml:space="preserve"> </w:t>
       </w:r>
@@ -86,10 +98,7 @@
         </w:numPr>
       </w:pPr>
       <w:r>
-        <w:t>Sell propert</w:t>
-      </w:r>
-      <w:r>
-        <w:t>ies</w:t>
+        <w:t>Sell properties</w:t>
       </w:r>
     </w:p>
     <w:p>

</xml_diff>

<commit_message>
added offset for pieces on same space
</commit_message>
<xml_diff>
--- a/RFPF To-do.docx
+++ b/RFPF To-do.docx
@@ -22,8 +22,14 @@
           <w:ilvl w:val="0"/>
           <w:numId w:val="1"/>
         </w:numPr>
-      </w:pPr>
-      <w:r>
+        <w:rPr>
+          <w:strike/>
+        </w:rPr>
+      </w:pPr>
+      <w:r>
+        <w:rPr>
+          <w:strike/>
+        </w:rPr>
         <w:t>Lose a turn functionality</w:t>
       </w:r>
     </w:p>
@@ -39,6 +45,9 @@
         </w:rPr>
       </w:pPr>
       <w:r>
+        <w:rPr>
+          <w:strike/>
+        </w:rPr>
         <w:t>No rent due functionality</w:t>
       </w:r>
     </w:p>
@@ -60,21 +69,6 @@
       <w:proofErr w:type="gramEnd"/>
       <w:r>
         <w:t xml:space="preserve"> space?</w:t>
-      </w:r>
-    </w:p>
-    <w:p>
-      <w:pPr>
-        <w:pStyle w:val="ListParagraph"/>
-        <w:numPr>
-          <w:ilvl w:val="0"/>
-          <w:numId w:val="1"/>
-        </w:numPr>
-      </w:pPr>
-      <w:r>
-        <w:t>Pass go = 50*properties owned</w:t>
-      </w:r>
-      <w:r>
-        <w:t xml:space="preserve"> </w:t>
       </w:r>
     </w:p>
     <w:p>
@@ -719,20 +713,14 @@
         <w:rPr>
           <w:strike/>
         </w:rPr>
-        <w:t>Pass start, gain 200</w:t>
-      </w:r>
-    </w:p>
-    <w:p>
-      <w:pPr>
-        <w:pStyle w:val="ListParagraph"/>
-        <w:numPr>
-          <w:ilvl w:val="0"/>
-          <w:numId w:val="1"/>
-        </w:numPr>
-        <w:rPr>
-          <w:strike/>
-        </w:rPr>
-      </w:pPr>
+        <w:t xml:space="preserve">Pass go = 50*properties owned </w:t>
+      </w:r>
+      <w:r>
+        <w:rPr>
+          <w:strike/>
+        </w:rPr>
+        <w:tab/>
+      </w:r>
     </w:p>
     <w:p/>
     <w:sectPr>

</xml_diff>

<commit_message>
moved certain functions into firebase.tsx, fully implemented risk cards
</commit_message>
<xml_diff>
--- a/RFPF To-do.docx
+++ b/RFPF To-do.docx
@@ -22,108 +22,40 @@
           <w:ilvl w:val="0"/>
           <w:numId w:val="1"/>
         </w:numPr>
-        <w:rPr>
-          <w:strike/>
-        </w:rPr>
-      </w:pPr>
-      <w:r>
-        <w:rPr>
-          <w:strike/>
-        </w:rPr>
-        <w:t>Lose a turn functionality</w:t>
-      </w:r>
-    </w:p>
-    <w:p>
-      <w:pPr>
-        <w:pStyle w:val="ListParagraph"/>
-        <w:numPr>
-          <w:ilvl w:val="0"/>
-          <w:numId w:val="1"/>
-        </w:numPr>
-        <w:rPr>
-          <w:strike/>
-        </w:rPr>
-      </w:pPr>
-      <w:r>
-        <w:rPr>
-          <w:strike/>
-        </w:rPr>
-        <w:t>No rent due functionality</w:t>
-      </w:r>
-    </w:p>
-    <w:p>
-      <w:pPr>
-        <w:pStyle w:val="ListParagraph"/>
-        <w:numPr>
-          <w:ilvl w:val="0"/>
-          <w:numId w:val="1"/>
-        </w:numPr>
-      </w:pPr>
-      <w:r>
-        <w:t xml:space="preserve">Multiple players </w:t>
+      </w:pPr>
+      <w:r>
+        <w:t>Sell properties</w:t>
+      </w:r>
+    </w:p>
+    <w:p>
+      <w:pPr>
+        <w:pStyle w:val="ListParagraph"/>
+        <w:numPr>
+          <w:ilvl w:val="1"/>
+          <w:numId w:val="1"/>
+        </w:numPr>
+      </w:pPr>
+      <w:r>
+        <w:t>Sell upgrades at half price</w:t>
+      </w:r>
+    </w:p>
+    <w:p>
+      <w:pPr>
+        <w:pStyle w:val="ListParagraph"/>
+        <w:numPr>
+          <w:ilvl w:val="1"/>
+          <w:numId w:val="1"/>
+        </w:numPr>
+      </w:pPr>
+      <w:r>
+        <w:t xml:space="preserve">Trigger </w:t>
       </w:r>
       <w:proofErr w:type="gramStart"/>
       <w:r>
-        <w:t>on same</w:t>
+        <w:t>modal</w:t>
       </w:r>
       <w:proofErr w:type="gramEnd"/>
       <w:r>
-        <w:t xml:space="preserve"> space?</w:t>
-      </w:r>
-    </w:p>
-    <w:p>
-      <w:pPr>
-        <w:pStyle w:val="ListParagraph"/>
-        <w:numPr>
-          <w:ilvl w:val="0"/>
-          <w:numId w:val="1"/>
-        </w:numPr>
-      </w:pPr>
-      <w:r>
-        <w:t>Risk Cards</w:t>
-      </w:r>
-    </w:p>
-    <w:p>
-      <w:pPr>
-        <w:pStyle w:val="ListParagraph"/>
-        <w:numPr>
-          <w:ilvl w:val="0"/>
-          <w:numId w:val="1"/>
-        </w:numPr>
-      </w:pPr>
-      <w:r>
-        <w:t>Sell properties</w:t>
-      </w:r>
-    </w:p>
-    <w:p>
-      <w:pPr>
-        <w:pStyle w:val="ListParagraph"/>
-        <w:numPr>
-          <w:ilvl w:val="1"/>
-          <w:numId w:val="1"/>
-        </w:numPr>
-      </w:pPr>
-      <w:r>
-        <w:t>Sell upgrades at half price</w:t>
-      </w:r>
-    </w:p>
-    <w:p>
-      <w:pPr>
-        <w:pStyle w:val="ListParagraph"/>
-        <w:numPr>
-          <w:ilvl w:val="1"/>
-          <w:numId w:val="1"/>
-        </w:numPr>
-      </w:pPr>
-      <w:r>
-        <w:t xml:space="preserve">Trigger </w:t>
-      </w:r>
-      <w:proofErr w:type="gramStart"/>
-      <w:r>
-        <w:t>modal</w:t>
-      </w:r>
-      <w:proofErr w:type="gramEnd"/>
-      <w:r>
         <w:t xml:space="preserve"> for ALL players to offer to buy property</w:t>
       </w:r>
     </w:p>
@@ -147,18 +79,6 @@
       </w:pPr>
       <w:r>
         <w:t>Animate piece movement</w:t>
-      </w:r>
-    </w:p>
-    <w:p>
-      <w:pPr>
-        <w:pStyle w:val="ListParagraph"/>
-        <w:numPr>
-          <w:ilvl w:val="0"/>
-          <w:numId w:val="1"/>
-        </w:numPr>
-      </w:pPr>
-      <w:r>
-        <w:t>Trade property with other players</w:t>
       </w:r>
     </w:p>
     <w:p>
@@ -713,13 +633,93 @@
         <w:rPr>
           <w:strike/>
         </w:rPr>
-        <w:t xml:space="preserve">Pass go = 50*properties owned </w:t>
-      </w:r>
-      <w:r>
-        <w:rPr>
-          <w:strike/>
-        </w:rPr>
-        <w:tab/>
+        <w:t>Pass go = 50*properties owned</w:t>
+      </w:r>
+    </w:p>
+    <w:p>
+      <w:pPr>
+        <w:pStyle w:val="ListParagraph"/>
+        <w:numPr>
+          <w:ilvl w:val="0"/>
+          <w:numId w:val="1"/>
+        </w:numPr>
+        <w:rPr>
+          <w:strike/>
+        </w:rPr>
+      </w:pPr>
+      <w:r>
+        <w:rPr>
+          <w:strike/>
+        </w:rPr>
+        <w:t>Lose a turn functionality</w:t>
+      </w:r>
+    </w:p>
+    <w:p>
+      <w:pPr>
+        <w:pStyle w:val="ListParagraph"/>
+        <w:numPr>
+          <w:ilvl w:val="0"/>
+          <w:numId w:val="1"/>
+        </w:numPr>
+        <w:rPr>
+          <w:strike/>
+        </w:rPr>
+      </w:pPr>
+      <w:r>
+        <w:rPr>
+          <w:strike/>
+        </w:rPr>
+        <w:t>No rent due functionality</w:t>
+      </w:r>
+    </w:p>
+    <w:p>
+      <w:pPr>
+        <w:pStyle w:val="ListParagraph"/>
+        <w:numPr>
+          <w:ilvl w:val="0"/>
+          <w:numId w:val="1"/>
+        </w:numPr>
+        <w:rPr>
+          <w:strike/>
+        </w:rPr>
+      </w:pPr>
+      <w:r>
+        <w:rPr>
+          <w:strike/>
+        </w:rPr>
+        <w:t xml:space="preserve">Multiple players </w:t>
+      </w:r>
+      <w:proofErr w:type="gramStart"/>
+      <w:r>
+        <w:rPr>
+          <w:strike/>
+        </w:rPr>
+        <w:t>on same</w:t>
+      </w:r>
+      <w:proofErr w:type="gramEnd"/>
+      <w:r>
+        <w:rPr>
+          <w:strike/>
+        </w:rPr>
+        <w:t xml:space="preserve"> space?</w:t>
+      </w:r>
+    </w:p>
+    <w:p>
+      <w:pPr>
+        <w:pStyle w:val="ListParagraph"/>
+        <w:numPr>
+          <w:ilvl w:val="0"/>
+          <w:numId w:val="1"/>
+        </w:numPr>
+        <w:rPr>
+          <w:strike/>
+        </w:rPr>
+      </w:pPr>
+      <w:r>
+        <w:rPr>
+          <w:strike/>
+        </w:rPr>
+        <w:t>Risk Cards</w:t>
       </w:r>
     </w:p>
     <w:p/>

</xml_diff>